<commit_message>
Requires input from user + Filename is rainbow + filename
</commit_message>
<xml_diff>
--- a/test-file.docx
+++ b/test-file.docx
@@ -21,9 +21,18 @@
           <w:color w:val="555555"/>
           <w:sz w:val="19"/>
           <w:szCs w:val="19"/>
-        </w:rPr>
-        <w:br/>
-        <w:t>Lorem ipsum dolor sit amet, consectetuer adipiscing elit. Aenean commodo ligula eget dolor. Aenean massa. Cum sociis natoque penatibus et magnis dis parturient montes, nascetur ridiculus mus. Donec quam felis, ultricies nec, pellentesque eu, pretium quis, sem. Nulla consequat massa quis enim. Donec pede justo, fringilla vel, aliquet nec, vulputate eget, arcu. In enim justo, rhoncus ut, imperdiet a, venenatis vitae, justo. Nullam dictum felis eu pede mollis pretium. Integer tincidunt. Cras dapibus. Vivamus elementum semper nisi. Aenean vulputate eleifend tellus. Aenean leo ligula, porttitor eu, consequat vitae, eleifend ac, enim. Aliquam lorem ante, dapibus in, viverra quis, feugiat a, tellus. Phasellus viverra nulla ut metus varius laoreet. Quisque rutrum. Aenean imperdiet. Etiam ultricies nisi vel augue. Curabitur ullamcorper ultricies nisi. Nam eget dui.</w:t>
+          <w:lang w:val="en-US"/>
+        </w:rPr>
+        <w:t xml:space="preserve">Lorem ipsum dolor sit amet, consectetuer adipiscing elit. Aenean commodo ligula eget dolor. </w:t>
+      </w:r>
+      <w:r>
+        <w:rPr>
+          <w:rFonts w:ascii="Verdana" w:hAnsi="Verdana"/>
+          <w:color w:val="555555"/>
+          <w:sz w:val="19"/>
+          <w:szCs w:val="19"/>
+        </w:rPr>
+        <w:t>Aenean massa. Cum sociis natoque penatibus et magnis dis parturient montes, nascetur ridiculus mus. Donec quam felis, ultricies nec, pellentesque eu, pretium quis, sem. Nulla consequat massa quis enim. Donec pede justo, fringilla vel, aliquet nec, vulputate eget, arcu. In enim justo, rhoncus ut, imperdiet a, venenatis vitae, justo. Nullam dictum felis eu pede mollis pretium. Integer tincidunt. Cras dapibus. Vivamus elementum semper nisi. Aenean vulputate eleifend tellus. Aenean leo ligula, porttitor eu, consequat vitae, eleifend ac, enim. Aliquam lorem ante, dapibus in, viverra quis, feugiat a, tellus. Phasellus viverra nulla ut metus varius laoreet. Quisque rutrum. Aenean imperdiet. Etiam ultricies nisi vel augue. Curabitur ullamcorper ultricies nisi. Nam eget dui.</w:t>
       </w:r>
     </w:p>
     <w:p>
@@ -184,7 +193,7 @@
           <w:sz w:val="19"/>
           <w:szCs w:val="19"/>
         </w:rPr>
-        <w:t xml:space="preserve">Morbi nec metus. Phasellus blandit leo ut odio. Maecenas ullamcorper, dui et placerat feugiat, eros pede varius nisi, condimentum viverra felis nunc et lorem. Sed magna purus, fermentum </w:t>
+        <w:t xml:space="preserve">Morbi nec metus. Phasellus blandit leo ut odio. Maecenas ullamcorper, dui et placerat feugiat, eros pede varius nisi, condimentum viverra felis nunc et lorem. Sed magna purus, fermentum eu, tincidunt eu, varius ut, felis. In auctor lobortis lacus. Quisque libero metus, condimentum </w:t>
       </w:r>
       <w:r>
         <w:rPr>
@@ -194,7 +203,7 @@
           <w:szCs w:val="19"/>
         </w:rPr>
         <w:lastRenderedPageBreak/>
-        <w:t>eu, tincidunt eu, varius ut, felis. In auctor lobortis lacus. Quisque libero metus, condimentum nec, tempor a, commodo mollis, magna. Vestibulum ullamcorper mauris at ligula. Fusce fermentum. Nullam cursus lacinia erat. Praesent blandit laoreet nibh.</w:t>
+        <w:t>nec, tempor a, commodo mollis, magna. Vestibulum ullamcorper mauris at ligula. Fusce fermentum. Nullam cursus lacinia erat. Praesent blandit laoreet nibh.</w:t>
       </w:r>
     </w:p>
     <w:p>
@@ -357,6 +366,8 @@
         </w:rPr>
         <w:t>Vivamus laoreet. Nullam tincidunt adipiscing enim. Phasellus tempus. Proin viverra, ligula sit amet ultrices semper, ligula arcu tristique sapien, a accumsan nisi mauris ac eros. Fusce neque. Suspendisse faucibus, nunc et pellentesque egestas, lacus ante convallis tellus, vitae iaculis lacus elit id tortor. Vivamus aliquet elit ac nisl. Fusce fermentum odio nec arcu. Vivamus euismod mauris. In ut quam vitae odio lacinia tincidunt. Praesent ut ligula non mi varius sagittis. Cras sagittis. Praesent ac sem eget est egestas volutpat. Vivamus consectetuer hendrerit lacus. Cras non dolor. Vivamus in erat ut urna cursus vestibulum. Fusce commodo aliquam arcu. Nam commodo suscipit quam. Quisque id odio. Praesent venenatis metus at tortor pulvinar varius.</w:t>
       </w:r>
+    </w:p>
+    <w:p>
       <w:bookmarkStart w:id="0" w:name="_GoBack"/>
       <w:bookmarkEnd w:id="0"/>
     </w:p>
@@ -799,8 +810,9 @@
     <w:name w:val="Normal (Web)"/>
     <w:basedOn w:val="Standaard"/>
     <w:uiPriority w:val="99"/>
+    <w:semiHidden/>
     <w:unhideWhenUsed/>
-    <w:rsid w:val="00F44647"/>
+    <w:rsid w:val="00CE741B"/>
     <w:pPr>
       <w:spacing w:before="100" w:beforeAutospacing="1" w:after="100" w:afterAutospacing="1" w:line="240" w:lineRule="auto"/>
     </w:pPr>

</xml_diff>